<commit_message>
update app without redux and notes
</commit_message>
<xml_diff>
--- a/redux-toolkit-notes.docx
+++ b/redux-toolkit-notes.docx
@@ -11,23 +11,279 @@
           <w:szCs w:val="32"/>
         </w:rPr>
       </w:pPr>
-      <w:bookmarkStart w:id="0" w:name="_GoBack"/>
       <w:r>
         <w:rPr>
           <w:rFonts w:ascii="Times New Roman" w:hAnsi="Times New Roman" w:cs="Times New Roman"/>
           <w:sz w:val="32"/>
           <w:szCs w:val="32"/>
         </w:rPr>
-        <w:t>REDUX</w:t>
-      </w:r>
-      <w:r>
-        <w:rPr>
-          <w:rFonts w:ascii="Times New Roman" w:hAnsi="Times New Roman" w:cs="Times New Roman"/>
+        <w:t>REDUX:</w:t>
+      </w:r>
+    </w:p>
+    <w:p>
+      <w:pPr>
+        <w:rPr>
+          <w:rFonts w:ascii="Times New Roman" w:hAnsi="Times New Roman" w:cs="Times New Roman"/>
+          <w:color w:val="1C1E21"/>
+          <w:sz w:val="24"/>
+          <w:szCs w:val="24"/>
+        </w:rPr>
+      </w:pPr>
+      <w:proofErr w:type="spellStart"/>
+      <w:r>
+        <w:rPr>
+          <w:rFonts w:ascii="Times New Roman" w:hAnsi="Times New Roman" w:cs="Times New Roman"/>
+          <w:color w:val="1C1E21"/>
+          <w:sz w:val="24"/>
+          <w:szCs w:val="24"/>
+        </w:rPr>
+        <w:t>Redux</w:t>
+      </w:r>
+      <w:proofErr w:type="spellEnd"/>
+      <w:r>
+        <w:rPr>
+          <w:rFonts w:ascii="Times New Roman" w:hAnsi="Times New Roman" w:cs="Times New Roman"/>
+          <w:color w:val="1C1E21"/>
+          <w:sz w:val="24"/>
+          <w:szCs w:val="24"/>
+        </w:rPr>
+        <w:t xml:space="preserve"> is a predictable state container for JavaScript apps.</w:t>
+      </w:r>
+    </w:p>
+    <w:p>
+      <w:pPr>
+        <w:jc w:val="center"/>
+        <w:rPr>
+          <w:rFonts w:ascii="Times New Roman" w:hAnsi="Times New Roman" w:cs="Times New Roman"/>
+          <w:color w:val="1C1E21"/>
           <w:sz w:val="32"/>
           <w:szCs w:val="32"/>
         </w:rPr>
-        <w:t>:</w:t>
-      </w:r>
+      </w:pPr>
+      <w:r>
+        <w:rPr>
+          <w:rFonts w:ascii="Times New Roman" w:hAnsi="Times New Roman" w:cs="Times New Roman"/>
+          <w:color w:val="1C1E21"/>
+          <w:sz w:val="32"/>
+          <w:szCs w:val="32"/>
+        </w:rPr>
+        <w:t>REDUX TOOLKIT:</w:t>
+      </w:r>
+    </w:p>
+    <w:p>
+      <w:pPr>
+        <w:rPr>
+          <w:rFonts w:ascii="Times New Roman" w:hAnsi="Times New Roman" w:cs="Times New Roman"/>
+          <w:sz w:val="24"/>
+          <w:szCs w:val="24"/>
+        </w:rPr>
+      </w:pPr>
+      <w:proofErr w:type="spellStart"/>
+      <w:r>
+        <w:rPr>
+          <w:rFonts w:ascii="Times New Roman" w:hAnsi="Times New Roman" w:cs="Times New Roman"/>
+          <w:sz w:val="24"/>
+          <w:szCs w:val="24"/>
+        </w:rPr>
+        <w:t>Redux</w:t>
+      </w:r>
+      <w:proofErr w:type="spellEnd"/>
+      <w:r>
+        <w:rPr>
+          <w:rFonts w:ascii="Times New Roman" w:hAnsi="Times New Roman" w:cs="Times New Roman"/>
+          <w:sz w:val="24"/>
+          <w:szCs w:val="24"/>
+        </w:rPr>
+        <w:t xml:space="preserve"> toolkit</w:t>
+      </w:r>
+      <w:r>
+        <w:rPr>
+          <w:rFonts w:ascii="Times New Roman" w:hAnsi="Times New Roman" w:cs="Times New Roman"/>
+          <w:color w:val="1C1E21"/>
+          <w:sz w:val="24"/>
+          <w:szCs w:val="24"/>
+        </w:rPr>
+        <w:t> is our official</w:t>
+      </w:r>
+      <w:r>
+        <w:rPr>
+          <w:rFonts w:ascii="Times New Roman" w:hAnsi="Times New Roman" w:cs="Times New Roman"/>
+          <w:color w:val="1C1E21"/>
+          <w:sz w:val="24"/>
+          <w:szCs w:val="24"/>
+        </w:rPr>
+        <w:t xml:space="preserve"> approach </w:t>
+      </w:r>
+      <w:r>
+        <w:rPr>
+          <w:rFonts w:ascii="Times New Roman" w:hAnsi="Times New Roman" w:cs="Times New Roman"/>
+          <w:color w:val="1C1E21"/>
+          <w:sz w:val="24"/>
+          <w:szCs w:val="24"/>
+        </w:rPr>
+        <w:t xml:space="preserve">(according to </w:t>
+      </w:r>
+      <w:proofErr w:type="spellStart"/>
+      <w:r>
+        <w:rPr>
+          <w:rFonts w:ascii="Times New Roman" w:hAnsi="Times New Roman" w:cs="Times New Roman"/>
+          <w:color w:val="1C1E21"/>
+          <w:sz w:val="24"/>
+          <w:szCs w:val="24"/>
+        </w:rPr>
+        <w:t>redux</w:t>
+      </w:r>
+      <w:proofErr w:type="spellEnd"/>
+      <w:r>
+        <w:rPr>
+          <w:rFonts w:ascii="Times New Roman" w:hAnsi="Times New Roman" w:cs="Times New Roman"/>
+          <w:color w:val="1C1E21"/>
+          <w:sz w:val="24"/>
+          <w:szCs w:val="24"/>
+        </w:rPr>
+        <w:t xml:space="preserve"> website) </w:t>
+      </w:r>
+      <w:r>
+        <w:rPr>
+          <w:rFonts w:ascii="Times New Roman" w:hAnsi="Times New Roman" w:cs="Times New Roman"/>
+          <w:color w:val="1C1E21"/>
+          <w:sz w:val="24"/>
+          <w:szCs w:val="24"/>
+        </w:rPr>
+        <w:t xml:space="preserve">for writing </w:t>
+      </w:r>
+      <w:proofErr w:type="spellStart"/>
+      <w:proofErr w:type="gramStart"/>
+      <w:r>
+        <w:rPr>
+          <w:rFonts w:ascii="Times New Roman" w:hAnsi="Times New Roman" w:cs="Times New Roman"/>
+          <w:color w:val="1C1E21"/>
+          <w:sz w:val="24"/>
+          <w:szCs w:val="24"/>
+        </w:rPr>
+        <w:t>Redux</w:t>
+      </w:r>
+      <w:proofErr w:type="spellEnd"/>
+      <w:proofErr w:type="gramEnd"/>
+      <w:r>
+        <w:rPr>
+          <w:rFonts w:ascii="Times New Roman" w:hAnsi="Times New Roman" w:cs="Times New Roman"/>
+          <w:color w:val="1C1E21"/>
+          <w:sz w:val="24"/>
+          <w:szCs w:val="24"/>
+        </w:rPr>
+        <w:t xml:space="preserve"> logic. It wraps around the </w:t>
+      </w:r>
+      <w:proofErr w:type="spellStart"/>
+      <w:r>
+        <w:rPr>
+          <w:rFonts w:ascii="Times New Roman" w:hAnsi="Times New Roman" w:cs="Times New Roman"/>
+          <w:color w:val="1C1E21"/>
+          <w:sz w:val="24"/>
+          <w:szCs w:val="24"/>
+        </w:rPr>
+        <w:t>Redux</w:t>
+      </w:r>
+      <w:proofErr w:type="spellEnd"/>
+      <w:r>
+        <w:rPr>
+          <w:rFonts w:ascii="Times New Roman" w:hAnsi="Times New Roman" w:cs="Times New Roman"/>
+          <w:color w:val="1C1E21"/>
+          <w:sz w:val="24"/>
+          <w:szCs w:val="24"/>
+        </w:rPr>
+        <w:t xml:space="preserve"> core, and contains packages and functions that we think are essential for building a </w:t>
+      </w:r>
+      <w:proofErr w:type="spellStart"/>
+      <w:r>
+        <w:rPr>
+          <w:rFonts w:ascii="Times New Roman" w:hAnsi="Times New Roman" w:cs="Times New Roman"/>
+          <w:color w:val="1C1E21"/>
+          <w:sz w:val="24"/>
+          <w:szCs w:val="24"/>
+        </w:rPr>
+        <w:t>Redux</w:t>
+      </w:r>
+      <w:proofErr w:type="spellEnd"/>
+      <w:r>
+        <w:rPr>
+          <w:rFonts w:ascii="Times New Roman" w:hAnsi="Times New Roman" w:cs="Times New Roman"/>
+          <w:color w:val="1C1E21"/>
+          <w:sz w:val="24"/>
+          <w:szCs w:val="24"/>
+        </w:rPr>
+        <w:t xml:space="preserve"> app. </w:t>
+      </w:r>
+      <w:proofErr w:type="spellStart"/>
+      <w:r>
+        <w:rPr>
+          <w:rFonts w:ascii="Times New Roman" w:hAnsi="Times New Roman" w:cs="Times New Roman"/>
+          <w:color w:val="1C1E21"/>
+          <w:sz w:val="24"/>
+          <w:szCs w:val="24"/>
+        </w:rPr>
+        <w:t>Redux</w:t>
+      </w:r>
+      <w:proofErr w:type="spellEnd"/>
+      <w:r>
+        <w:rPr>
+          <w:rFonts w:ascii="Times New Roman" w:hAnsi="Times New Roman" w:cs="Times New Roman"/>
+          <w:color w:val="1C1E21"/>
+          <w:sz w:val="24"/>
+          <w:szCs w:val="24"/>
+        </w:rPr>
+        <w:t xml:space="preserve"> Toolkit builds in our suggested best practices, simplifies most </w:t>
+      </w:r>
+      <w:proofErr w:type="spellStart"/>
+      <w:r>
+        <w:rPr>
+          <w:rFonts w:ascii="Times New Roman" w:hAnsi="Times New Roman" w:cs="Times New Roman"/>
+          <w:color w:val="1C1E21"/>
+          <w:sz w:val="24"/>
+          <w:szCs w:val="24"/>
+        </w:rPr>
+        <w:t>Redux</w:t>
+      </w:r>
+      <w:proofErr w:type="spellEnd"/>
+      <w:r>
+        <w:rPr>
+          <w:rFonts w:ascii="Times New Roman" w:hAnsi="Times New Roman" w:cs="Times New Roman"/>
+          <w:color w:val="1C1E21"/>
+          <w:sz w:val="24"/>
+          <w:szCs w:val="24"/>
+        </w:rPr>
+        <w:t xml:space="preserve"> tasks, prevents common mistakes, and makes it easier to write </w:t>
+      </w:r>
+      <w:proofErr w:type="spellStart"/>
+      <w:r>
+        <w:rPr>
+          <w:rFonts w:ascii="Times New Roman" w:hAnsi="Times New Roman" w:cs="Times New Roman"/>
+          <w:color w:val="1C1E21"/>
+          <w:sz w:val="24"/>
+          <w:szCs w:val="24"/>
+        </w:rPr>
+        <w:t>Redux</w:t>
+      </w:r>
+      <w:proofErr w:type="spellEnd"/>
+      <w:r>
+        <w:rPr>
+          <w:rFonts w:ascii="Times New Roman" w:hAnsi="Times New Roman" w:cs="Times New Roman"/>
+          <w:color w:val="1C1E21"/>
+          <w:sz w:val="24"/>
+          <w:szCs w:val="24"/>
+        </w:rPr>
+        <w:t xml:space="preserve"> applications.</w:t>
+      </w:r>
+    </w:p>
+    <w:p>
+      <w:pPr>
+        <w:rPr>
+          <w:rFonts w:ascii="Times New Roman" w:hAnsi="Times New Roman" w:cs="Times New Roman"/>
+          <w:sz w:val="32"/>
+          <w:szCs w:val="32"/>
+        </w:rPr>
+      </w:pPr>
+      <w:bookmarkStart w:id="0" w:name="_GoBack"/>
       <w:bookmarkEnd w:id="0"/>
     </w:p>
     <w:sectPr>
@@ -461,6 +717,17 @@
     <w:semiHidden/>
     <w:unhideWhenUsed/>
   </w:style>
+  <w:style w:type="character" w:styleId="Strong">
+    <w:name w:val="Strong"/>
+    <w:basedOn w:val="DefaultParagraphFont"/>
+    <w:uiPriority w:val="22"/>
+    <w:qFormat/>
+    <w:rsid w:val="00C4163D"/>
+    <w:rPr>
+      <w:b/>
+      <w:bCs/>
+    </w:rPr>
+  </w:style>
 </w:styles>
 </file>
 

</xml_diff>